<commit_message>
Banyak progress, bab 2 nambah isi water quality index, ELM mesti nambahkan rumus, bab 3 baru susun.
</commit_message>
<xml_diff>
--- a/TAHAP 2 - OTW/v1.1/BAB 2.docx
+++ b/TAHAP 2 - OTW/v1.1/BAB 2.docx
@@ -73,65 +73,77 @@
         <w:jc w:val="both"/>
       </w:pPr>
       <w:r>
-        <w:t xml:space="preserve">Menurut Warlina (2004), tingkat pencemaran air dapat diukur berdasarkan pengamatan secara fisis, kimiawi dan biologis. Pengamatan secara fisis dapat dilakukan dengan memperhatikan sifat-sifat fisik air, seperti tingkat kejernihan atau kekeruhan air, perubahan suhu dan warna; serta membandingkan perubahan warna, bau, dan rasa pada air. Pengamatan secara kimiawi dapat dilakukan dengan mengukur konsentrasi zat kimia yang terlarut dan tingkat keasaman. Pengamatan secara biologis dapat dilakukan </w:t>
-      </w:r>
-      <w:r>
-        <w:lastRenderedPageBreak/>
-        <w:t>dengan melakukan pengamatan atas mikroorganisme yang terkandung di dalam air, dengan memberikan perhatian khusus pada bakteri yang dapat memicu penyakit.</w:t>
+        <w:t>Menurut Warlina (2004), tingkat pencemaran air dapat diukur berdasarkan pengamatan secara fisis, kimiawi dan biologis. Pengamatan secara fisis dapat dilakukan dengan memperhatikan sifat-sifat fisik air, seperti tingkat kejernihan atau kekeruhan air, perubahan suhu dan warna; serta membandingkan perubahan warna, bau, dan rasa pada</w:t>
+      </w:r>
+      <w:r>
+        <w:t xml:space="preserve"> </w:t>
+      </w:r>
+      <w:r>
+        <w:br w:type="page"/>
       </w:r>
     </w:p>
     <w:p>
       <w:pPr>
-        <w:pStyle w:val="Heading1"/>
-      </w:pPr>
-      <w:r>
-        <w:t>Indeks kualitas air (</w:t>
-      </w:r>
-      <w:r>
-        <w:rPr>
-          <w:i/>
-          <w:iCs/>
-        </w:rPr>
-        <w:t>Water Quality Index</w:t>
-      </w:r>
-      <w:r>
-        <w:t>)</w:t>
+        <w:spacing w:before="240"/>
+        <w:jc w:val="both"/>
+      </w:pPr>
+      <w:r>
+        <w:lastRenderedPageBreak/>
+        <w:t>air. Pengamatan secara kimiawi dapat dilakukan dengan mengukur konsentrasi zat kimia yang terlarut dan tingkat keasaman. Pengamatan secara biologis dapat dilakukan dengan melakukan pengamatan atas mikroorganisme yang terkandung di dalam air, dengan memberikan perhatian khusus pada bakteri yang dapat memicu penyakit.</w:t>
       </w:r>
     </w:p>
     <w:p>
       <w:pPr>
-        <w:jc w:val="both"/>
-      </w:pPr>
-      <w:r>
-        <w:t xml:space="preserve">Berbagai pendapat telah dikemukakan mengenai </w:t>
-      </w:r>
-      <w:r>
-        <w:t xml:space="preserve">indeks kualitas air. </w:t>
-      </w:r>
-      <w:r>
-        <w:t xml:space="preserve">Keputusan Menteri Negara Lingkungan Hidup Nomor 115 Tahun 2003 tentang Pedoman Penentuan Status Mutu Air mendefinisikan mutu air sebagai kondisi kualitas air yang diukur dan atau diuji berdasarkan parameter-parameter tertentu dan metode tertentu berdasarkan peraturan perundang-undangan yang berlaku. </w:t>
-      </w:r>
-      <w:r>
-        <w:t>Efendi (201</w:t>
-      </w:r>
-      <w:r>
-        <w:t xml:space="preserve">6) berpendapat bahwa indeks kualitas air adalah sebuah metode untuk mengukur mutu air, yang didapat dari </w:t>
-      </w:r>
-      <w:r>
-        <w:t xml:space="preserve">hasil perhitungan parameter-parameter </w:t>
-      </w:r>
-      <w:r>
-        <w:t>tertentu</w:t>
-      </w:r>
-      <w:r>
-        <w:t>, di mana parameter tersebut dapat mencerminkan indikator kualitas air</w:t>
-      </w:r>
-      <w:r>
-        <w:t>.</w:t>
+        <w:pStyle w:val="Heading1"/>
+      </w:pPr>
+      <w:r>
+        <w:t>Indeks kualitas air (</w:t>
+      </w:r>
+      <w:r>
+        <w:rPr>
+          <w:i/>
+          <w:iCs/>
+        </w:rPr>
+        <w:t>Water Quality Index</w:t>
+      </w:r>
+      <w:r>
+        <w:t>)</w:t>
       </w:r>
     </w:p>
     <w:p>
       <w:pPr>
+        <w:jc w:val="both"/>
+      </w:pPr>
+      <w:r>
+        <w:t xml:space="preserve">Berbagai pendapat telah dikemukakan mengenai </w:t>
+      </w:r>
+      <w:r>
+        <w:t xml:space="preserve">indeks kualitas air. </w:t>
+      </w:r>
+      <w:r>
+        <w:t xml:space="preserve">Keputusan Menteri Negara Lingkungan Hidup Nomor 115 Tahun 2003 tentang Pedoman Penentuan Status Mutu Air mendefinisikan mutu air sebagai kondisi kualitas air yang diukur dan atau diuji berdasarkan parameter-parameter tertentu dan metode tertentu berdasarkan peraturan perundang-undangan yang berlaku. </w:t>
+      </w:r>
+      <w:r>
+        <w:t>Efendi (201</w:t>
+      </w:r>
+      <w:r>
+        <w:t xml:space="preserve">6) berpendapat bahwa indeks kualitas air adalah sebuah metode untuk mengukur mutu air, yang didapat dari </w:t>
+      </w:r>
+      <w:r>
+        <w:t xml:space="preserve">hasil perhitungan parameter-parameter </w:t>
+      </w:r>
+      <w:r>
+        <w:t>tertentu</w:t>
+      </w:r>
+      <w:r>
+        <w:t>, di mana parameter tersebut dapat mencerminkan indikator kualitas air</w:t>
+      </w:r>
+      <w:r>
+        <w:t>.</w:t>
+      </w:r>
+    </w:p>
+    <w:p>
+      <w:pPr>
         <w:ind w:firstLine="720"/>
         <w:jc w:val="both"/>
       </w:pPr>
@@ -186,9 +198,667 @@
     </w:p>
     <w:p>
       <w:pPr>
+        <w:ind w:firstLine="720"/>
+        <w:jc w:val="both"/>
+      </w:pPr>
+      <w:r>
+        <w:t xml:space="preserve">Ukuran kualitas </w:t>
+      </w:r>
+      <w:r>
+        <w:t xml:space="preserve">air di Indonesia ditentukan oleh pemerintah melalui Keputusan Menteri Negara Lingkungan Hidup Nomor 115 Tahun 2003 tentang Pedoman Penentuan Status Mutu Air. </w:t>
+      </w:r>
+      <w:r>
+        <w:t>Penentuan kualitas air dilakukan melalui penghitungan parameter-parameter dengan menggunakan metode Storet.</w:t>
+      </w:r>
+      <w:r>
+        <w:t xml:space="preserve"> Dalam metode Storet, data dari parameter kualitas air yang terukur akan dibandingkan dengan nilai baku yang disesuaikan dengan tujuan penggunaan air. </w:t>
+      </w:r>
+      <w:r>
+        <w:t>Sistem nilai yang digunakan dalam menentukan kualitas air adalah sistem nilai dari US-EPA (</w:t>
+      </w:r>
+      <w:r>
+        <w:rPr>
+          <w:i/>
+          <w:iCs/>
+        </w:rPr>
+        <w:t>Environmental Protection Agency</w:t>
+      </w:r>
+      <w:r>
+        <w:t>), di mana kualitas air ditentukan dari empat kelas, yaitu:</w:t>
+      </w:r>
+    </w:p>
+    <w:p>
+      <w:pPr>
+        <w:pStyle w:val="ListParagraph"/>
+        <w:numPr>
+          <w:ilvl w:val="0"/>
+          <w:numId w:val="15"/>
+        </w:numPr>
+        <w:jc w:val="both"/>
+      </w:pPr>
+      <w:r>
+        <w:t>kelas A atau baik sekali, dengan skor 0, menunjukkan bahwa air yang diukur telah memenuhi nilai baku mutu air;</w:t>
+      </w:r>
+    </w:p>
+    <w:p>
+      <w:pPr>
+        <w:pStyle w:val="ListParagraph"/>
+        <w:numPr>
+          <w:ilvl w:val="0"/>
+          <w:numId w:val="15"/>
+        </w:numPr>
+        <w:jc w:val="both"/>
+      </w:pPr>
+      <w:r>
+        <w:t xml:space="preserve">kelas B atau baik, dengan skor antara -1 hingga -10, menunjukkan bahwa air yang diukur berada dalam kondisi tercemar dengan </w:t>
+      </w:r>
+      <w:r>
+        <w:t>tingkat ringan;</w:t>
+      </w:r>
+    </w:p>
+    <w:p>
+      <w:pPr>
+        <w:pStyle w:val="ListParagraph"/>
+        <w:numPr>
+          <w:ilvl w:val="0"/>
+          <w:numId w:val="15"/>
+        </w:numPr>
+        <w:jc w:val="both"/>
+      </w:pPr>
+      <w:r>
+        <w:t>kelas C atau sedang, dengan skor antara -11 hingga -30, menunjukkan bahwa air yang diukur berada dalam kondisi tercemar dengan tingkat sedang; dan</w:t>
+      </w:r>
+    </w:p>
+    <w:p>
+      <w:pPr>
+        <w:pStyle w:val="ListParagraph"/>
+        <w:numPr>
+          <w:ilvl w:val="0"/>
+          <w:numId w:val="15"/>
+        </w:numPr>
+        <w:jc w:val="both"/>
+      </w:pPr>
+      <w:r>
+        <w:lastRenderedPageBreak/>
+        <w:t>kelas D atau buruk, dengan skor melebihi -31, menunjukkan bahwa air yang diukur berada dalam kondisi tercemar dengan tingkat berat.</w:t>
+      </w:r>
+    </w:p>
+    <w:p>
+      <w:pPr>
+        <w:ind w:firstLine="720"/>
+        <w:jc w:val="both"/>
+      </w:pPr>
+      <w:r>
+        <w:t xml:space="preserve">Pengukuran kualitas air menggunakan metode Storet </w:t>
+      </w:r>
+      <w:r>
+        <w:t>dilakukan dengan mengumpulkan data kualitas air secara berkala. Hasil pengukuran yang didapat akan dibandingkan dengan baku mutu yang dibutuhkan air untuk memenuhi tujuan penggunaan</w:t>
+      </w:r>
+      <w:r>
+        <w:t xml:space="preserve">. Pengurangan indeks akan dilakukan apabila hasil pengukuran yang didapat tidak sesuai dengan standar baku mutu yang ditentukan. Besar dari pengurangan indeks dijelaskan oleh Tabel </w:t>
+      </w:r>
+      <w:r>
+        <w:t>2.1.</w:t>
+      </w:r>
+    </w:p>
+    <w:p>
+      <w:pPr>
+        <w:pStyle w:val="Tabel"/>
+        <w:rPr>
+          <w:b w:val="0"/>
+          <w:bCs w:val="0"/>
+        </w:rPr>
+      </w:pPr>
+      <w:r>
+        <w:t>Tabel 2.1.</w:t>
+      </w:r>
+      <w:r>
+        <w:t xml:space="preserve"> </w:t>
+      </w:r>
+      <w:r>
+        <w:rPr>
+          <w:b w:val="0"/>
+          <w:bCs w:val="0"/>
+        </w:rPr>
+        <w:t>Tabel penentuan indeks kualitas air</w:t>
+      </w:r>
+      <w:r>
+        <w:rPr>
+          <w:b w:val="0"/>
+          <w:bCs w:val="0"/>
+        </w:rPr>
+        <w:t xml:space="preserve"> (Sumber: Kepmen Lingkungan Hidup Nomor 115 Tahun 2003)</w:t>
+      </w:r>
+    </w:p>
+    <w:tbl>
+      <w:tblPr>
+        <w:tblStyle w:val="TableGrid"/>
+        <w:tblW w:w="0" w:type="auto"/>
+        <w:tblLook w:val="04A0" w:firstRow="1" w:lastRow="0" w:firstColumn="1" w:lastColumn="0" w:noHBand="0" w:noVBand="1"/>
+      </w:tblPr>
+      <w:tblGrid>
+        <w:gridCol w:w="1664"/>
+        <w:gridCol w:w="1664"/>
+        <w:gridCol w:w="1665"/>
+        <w:gridCol w:w="1665"/>
+        <w:gridCol w:w="1665"/>
+      </w:tblGrid>
+      <w:tr>
+        <w:tc>
+          <w:tcPr>
+            <w:tcW w:w="1664" w:type="dxa"/>
+            <w:vMerge w:val="restart"/>
+            <w:vAlign w:val="center"/>
+          </w:tcPr>
+          <w:p>
+            <w:pPr>
+              <w:rPr>
+                <w:b/>
+                <w:bCs/>
+              </w:rPr>
+            </w:pPr>
+            <w:r>
+              <w:rPr>
+                <w:b/>
+                <w:bCs/>
+              </w:rPr>
+              <w:t xml:space="preserve">Jumlah </w:t>
+            </w:r>
+            <w:r>
+              <w:rPr>
+                <w:b/>
+                <w:bCs/>
+              </w:rPr>
+              <w:t>parameter</w:t>
+            </w:r>
+          </w:p>
+        </w:tc>
+        <w:tc>
+          <w:tcPr>
+            <w:tcW w:w="1664" w:type="dxa"/>
+            <w:vMerge w:val="restart"/>
+            <w:vAlign w:val="center"/>
+          </w:tcPr>
+          <w:p>
+            <w:pPr>
+              <w:rPr>
+                <w:b/>
+                <w:bCs/>
+              </w:rPr>
+            </w:pPr>
+            <w:r>
+              <w:rPr>
+                <w:b/>
+                <w:bCs/>
+              </w:rPr>
+              <w:t>Nilai</w:t>
+            </w:r>
+          </w:p>
+        </w:tc>
+        <w:tc>
+          <w:tcPr>
+            <w:tcW w:w="4995" w:type="dxa"/>
+            <w:gridSpan w:val="3"/>
+            <w:vAlign w:val="center"/>
+          </w:tcPr>
+          <w:p>
+            <w:pPr>
+              <w:rPr>
+                <w:b/>
+                <w:bCs/>
+              </w:rPr>
+            </w:pPr>
+            <w:r>
+              <w:rPr>
+                <w:b/>
+                <w:bCs/>
+              </w:rPr>
+              <w:t>Parameter</w:t>
+            </w:r>
+          </w:p>
+        </w:tc>
+      </w:tr>
+      <w:tr>
+        <w:tc>
+          <w:tcPr>
+            <w:tcW w:w="1664" w:type="dxa"/>
+            <w:vMerge/>
+            <w:vAlign w:val="center"/>
+          </w:tcPr>
+          <w:p>
+            <w:pPr>
+              <w:rPr>
+                <w:b/>
+                <w:bCs/>
+              </w:rPr>
+            </w:pPr>
+          </w:p>
+        </w:tc>
+        <w:tc>
+          <w:tcPr>
+            <w:tcW w:w="1664" w:type="dxa"/>
+            <w:vMerge/>
+            <w:vAlign w:val="center"/>
+          </w:tcPr>
+          <w:p>
+            <w:pPr>
+              <w:rPr>
+                <w:b/>
+                <w:bCs/>
+              </w:rPr>
+            </w:pPr>
+          </w:p>
+        </w:tc>
+        <w:tc>
+          <w:tcPr>
+            <w:tcW w:w="1665" w:type="dxa"/>
+            <w:vAlign w:val="center"/>
+          </w:tcPr>
+          <w:p>
+            <w:pPr>
+              <w:rPr>
+                <w:b/>
+                <w:bCs/>
+              </w:rPr>
+            </w:pPr>
+            <w:r>
+              <w:rPr>
+                <w:b/>
+                <w:bCs/>
+              </w:rPr>
+              <w:t>Fisika</w:t>
+            </w:r>
+          </w:p>
+        </w:tc>
+        <w:tc>
+          <w:tcPr>
+            <w:tcW w:w="1665" w:type="dxa"/>
+            <w:vAlign w:val="center"/>
+          </w:tcPr>
+          <w:p>
+            <w:pPr>
+              <w:rPr>
+                <w:b/>
+                <w:bCs/>
+              </w:rPr>
+            </w:pPr>
+            <w:r>
+              <w:rPr>
+                <w:b/>
+                <w:bCs/>
+              </w:rPr>
+              <w:t>Kimia</w:t>
+            </w:r>
+          </w:p>
+        </w:tc>
+        <w:tc>
+          <w:tcPr>
+            <w:tcW w:w="1665" w:type="dxa"/>
+            <w:vAlign w:val="center"/>
+          </w:tcPr>
+          <w:p>
+            <w:pPr>
+              <w:rPr>
+                <w:b/>
+                <w:bCs/>
+              </w:rPr>
+            </w:pPr>
+            <w:r>
+              <w:rPr>
+                <w:b/>
+                <w:bCs/>
+              </w:rPr>
+              <w:t>Biologi</w:t>
+            </w:r>
+          </w:p>
+        </w:tc>
+      </w:tr>
+      <w:tr>
+        <w:tc>
+          <w:tcPr>
+            <w:tcW w:w="1664" w:type="dxa"/>
+            <w:vMerge w:val="restart"/>
+            <w:vAlign w:val="center"/>
+          </w:tcPr>
+          <w:p>
+            <w:r>
+              <w:t>Di bawah 10</w:t>
+            </w:r>
+          </w:p>
+        </w:tc>
+        <w:tc>
+          <w:tcPr>
+            <w:tcW w:w="1664" w:type="dxa"/>
+            <w:vAlign w:val="center"/>
+          </w:tcPr>
+          <w:p>
+            <w:r>
+              <w:t>Maksimum</w:t>
+            </w:r>
+          </w:p>
+        </w:tc>
+        <w:tc>
+          <w:tcPr>
+            <w:tcW w:w="1665" w:type="dxa"/>
+            <w:vAlign w:val="center"/>
+          </w:tcPr>
+          <w:p>
+            <w:r>
+              <w:t>-1</w:t>
+            </w:r>
+          </w:p>
+        </w:tc>
+        <w:tc>
+          <w:tcPr>
+            <w:tcW w:w="1665" w:type="dxa"/>
+            <w:vAlign w:val="center"/>
+          </w:tcPr>
+          <w:p>
+            <w:r>
+              <w:t>-2</w:t>
+            </w:r>
+          </w:p>
+        </w:tc>
+        <w:tc>
+          <w:tcPr>
+            <w:tcW w:w="1665" w:type="dxa"/>
+            <w:vAlign w:val="center"/>
+          </w:tcPr>
+          <w:p>
+            <w:r>
+              <w:t>-3</w:t>
+            </w:r>
+          </w:p>
+        </w:tc>
+      </w:tr>
+      <w:tr>
+        <w:tc>
+          <w:tcPr>
+            <w:tcW w:w="1664" w:type="dxa"/>
+            <w:vMerge/>
+            <w:vAlign w:val="center"/>
+          </w:tcPr>
+          <w:p/>
+        </w:tc>
+        <w:tc>
+          <w:tcPr>
+            <w:tcW w:w="1664" w:type="dxa"/>
+            <w:vAlign w:val="center"/>
+          </w:tcPr>
+          <w:p>
+            <w:r>
+              <w:t>Minimum</w:t>
+            </w:r>
+          </w:p>
+        </w:tc>
+        <w:tc>
+          <w:tcPr>
+            <w:tcW w:w="1665" w:type="dxa"/>
+            <w:vAlign w:val="center"/>
+          </w:tcPr>
+          <w:p>
+            <w:r>
+              <w:t>-1</w:t>
+            </w:r>
+          </w:p>
+        </w:tc>
+        <w:tc>
+          <w:tcPr>
+            <w:tcW w:w="1665" w:type="dxa"/>
+            <w:vAlign w:val="center"/>
+          </w:tcPr>
+          <w:p>
+            <w:r>
+              <w:t>-2</w:t>
+            </w:r>
+          </w:p>
+        </w:tc>
+        <w:tc>
+          <w:tcPr>
+            <w:tcW w:w="1665" w:type="dxa"/>
+            <w:vAlign w:val="center"/>
+          </w:tcPr>
+          <w:p>
+            <w:r>
+              <w:t>-3</w:t>
+            </w:r>
+          </w:p>
+        </w:tc>
+      </w:tr>
+      <w:tr>
+        <w:tc>
+          <w:tcPr>
+            <w:tcW w:w="1664" w:type="dxa"/>
+            <w:vMerge/>
+            <w:vAlign w:val="center"/>
+          </w:tcPr>
+          <w:p/>
+        </w:tc>
+        <w:tc>
+          <w:tcPr>
+            <w:tcW w:w="1664" w:type="dxa"/>
+            <w:vAlign w:val="center"/>
+          </w:tcPr>
+          <w:p>
+            <w:r>
+              <w:t>Rata-rata</w:t>
+            </w:r>
+          </w:p>
+        </w:tc>
+        <w:tc>
+          <w:tcPr>
+            <w:tcW w:w="1665" w:type="dxa"/>
+            <w:vAlign w:val="center"/>
+          </w:tcPr>
+          <w:p>
+            <w:r>
+              <w:t>-3</w:t>
+            </w:r>
+          </w:p>
+        </w:tc>
+        <w:tc>
+          <w:tcPr>
+            <w:tcW w:w="1665" w:type="dxa"/>
+            <w:vAlign w:val="center"/>
+          </w:tcPr>
+          <w:p>
+            <w:r>
+              <w:t>-6</w:t>
+            </w:r>
+          </w:p>
+        </w:tc>
+        <w:tc>
+          <w:tcPr>
+            <w:tcW w:w="1665" w:type="dxa"/>
+            <w:vAlign w:val="center"/>
+          </w:tcPr>
+          <w:p>
+            <w:r>
+              <w:t>-9</w:t>
+            </w:r>
+          </w:p>
+        </w:tc>
+      </w:tr>
+      <w:tr>
+        <w:tc>
+          <w:tcPr>
+            <w:tcW w:w="1664" w:type="dxa"/>
+            <w:vMerge w:val="restart"/>
+            <w:vAlign w:val="center"/>
+          </w:tcPr>
+          <w:p>
+            <w:r>
+              <w:t>10 ke atas</w:t>
+            </w:r>
+          </w:p>
+        </w:tc>
+        <w:tc>
+          <w:tcPr>
+            <w:tcW w:w="1664" w:type="dxa"/>
+            <w:vAlign w:val="center"/>
+          </w:tcPr>
+          <w:p>
+            <w:r>
+              <w:t>Maksimum</w:t>
+            </w:r>
+          </w:p>
+        </w:tc>
+        <w:tc>
+          <w:tcPr>
+            <w:tcW w:w="1665" w:type="dxa"/>
+            <w:vAlign w:val="center"/>
+          </w:tcPr>
+          <w:p>
+            <w:r>
+              <w:t>-2</w:t>
+            </w:r>
+          </w:p>
+        </w:tc>
+        <w:tc>
+          <w:tcPr>
+            <w:tcW w:w="1665" w:type="dxa"/>
+            <w:vAlign w:val="center"/>
+          </w:tcPr>
+          <w:p>
+            <w:r>
+              <w:t>-4</w:t>
+            </w:r>
+          </w:p>
+        </w:tc>
+        <w:tc>
+          <w:tcPr>
+            <w:tcW w:w="1665" w:type="dxa"/>
+            <w:vAlign w:val="center"/>
+          </w:tcPr>
+          <w:p>
+            <w:r>
+              <w:t>-6</w:t>
+            </w:r>
+          </w:p>
+        </w:tc>
+      </w:tr>
+      <w:tr>
+        <w:tc>
+          <w:tcPr>
+            <w:tcW w:w="1664" w:type="dxa"/>
+            <w:vMerge/>
+            <w:vAlign w:val="center"/>
+          </w:tcPr>
+          <w:p/>
+        </w:tc>
+        <w:tc>
+          <w:tcPr>
+            <w:tcW w:w="1664" w:type="dxa"/>
+            <w:vAlign w:val="center"/>
+          </w:tcPr>
+          <w:p>
+            <w:r>
+              <w:t>Minimum</w:t>
+            </w:r>
+          </w:p>
+        </w:tc>
+        <w:tc>
+          <w:tcPr>
+            <w:tcW w:w="1665" w:type="dxa"/>
+            <w:vAlign w:val="center"/>
+          </w:tcPr>
+          <w:p>
+            <w:r>
+              <w:t>-2</w:t>
+            </w:r>
+          </w:p>
+        </w:tc>
+        <w:tc>
+          <w:tcPr>
+            <w:tcW w:w="1665" w:type="dxa"/>
+            <w:vAlign w:val="center"/>
+          </w:tcPr>
+          <w:p>
+            <w:r>
+              <w:t>-4</w:t>
+            </w:r>
+          </w:p>
+        </w:tc>
+        <w:tc>
+          <w:tcPr>
+            <w:tcW w:w="1665" w:type="dxa"/>
+            <w:vAlign w:val="center"/>
+          </w:tcPr>
+          <w:p>
+            <w:r>
+              <w:t>-6</w:t>
+            </w:r>
+          </w:p>
+        </w:tc>
+      </w:tr>
+      <w:tr>
+        <w:tc>
+          <w:tcPr>
+            <w:tcW w:w="1664" w:type="dxa"/>
+            <w:vMerge/>
+            <w:vAlign w:val="center"/>
+          </w:tcPr>
+          <w:p/>
+        </w:tc>
+        <w:tc>
+          <w:tcPr>
+            <w:tcW w:w="1664" w:type="dxa"/>
+            <w:vAlign w:val="center"/>
+          </w:tcPr>
+          <w:p>
+            <w:r>
+              <w:t>Rata-rata</w:t>
+            </w:r>
+          </w:p>
+        </w:tc>
+        <w:tc>
+          <w:tcPr>
+            <w:tcW w:w="1665" w:type="dxa"/>
+            <w:vAlign w:val="center"/>
+          </w:tcPr>
+          <w:p>
+            <w:r>
+              <w:t>-6</w:t>
+            </w:r>
+          </w:p>
+        </w:tc>
+        <w:tc>
+          <w:tcPr>
+            <w:tcW w:w="1665" w:type="dxa"/>
+            <w:vAlign w:val="center"/>
+          </w:tcPr>
+          <w:p>
+            <w:r>
+              <w:t>-12</w:t>
+            </w:r>
+          </w:p>
+        </w:tc>
+        <w:tc>
+          <w:tcPr>
+            <w:tcW w:w="1665" w:type="dxa"/>
+            <w:vAlign w:val="center"/>
+          </w:tcPr>
+          <w:p>
+            <w:r>
+              <w:t>-18</w:t>
+            </w:r>
+          </w:p>
+        </w:tc>
+      </w:tr>
+    </w:tbl>
+    <w:p>
+      <w:pPr>
         <w:pStyle w:val="Heading1"/>
-      </w:pPr>
-      <w:r>
+        <w:rPr>
+          <w:i/>
+          <w:iCs/>
+        </w:rPr>
+      </w:pPr>
+      <w:r>
+        <w:rPr>
+          <w:i/>
+          <w:iCs/>
+        </w:rPr>
         <w:t>Artificial neural networks</w:t>
       </w:r>
     </w:p>
@@ -343,15 +1013,18 @@
         <w:t>.</w:t>
       </w:r>
       <w:r>
-        <w:t xml:space="preserve"> Struktur neuron pada otak makhluk hidup</w:t>
+        <w:t xml:space="preserve"> </w:t>
+      </w:r>
+      <w:r>
+        <w:t>Struktur</w:t>
+      </w:r>
+      <w:r>
+        <w:t xml:space="preserve"> neuron pada otak makhluk hidup</w:t>
       </w:r>
       <w:r>
         <w:t xml:space="preserve"> (</w:t>
       </w:r>
       <w:r>
-        <w:rPr>
-          <w:lang w:val="en-US"/>
-        </w:rPr>
         <w:t xml:space="preserve">Sumber: </w:t>
       </w:r>
       <w:r>
@@ -433,10 +1106,7 @@
     </w:p>
     <w:p>
       <w:pPr>
-        <w:spacing w:after="240"/>
-        <w:rPr>
-          <w:lang w:val="en-US"/>
-        </w:rPr>
+        <w:pStyle w:val="Caption"/>
       </w:pPr>
       <w:r>
         <w:rPr>
@@ -515,7 +1185,7 @@
       <w:r>
         <w:rPr>
           <w:i/>
-          <w:iCs/>
+          <w:iCs w:val="0"/>
         </w:rPr>
         <w:t>artificial neural networks</w:t>
       </w:r>
@@ -523,17 +1193,7 @@
         <w:br/>
       </w:r>
       <w:r>
-        <w:t xml:space="preserve">(Sumber: Jain </w:t>
-      </w:r>
-      <w:r>
-        <w:rPr>
-          <w:i/>
-          <w:iCs/>
-        </w:rPr>
-        <w:t>et al.</w:t>
-      </w:r>
-      <w:r>
-        <w:t>, 1996)</w:t>
+        <w:t>(Sumber: Jain et al., 1996)</w:t>
       </w:r>
     </w:p>
     <w:p>
@@ -595,7 +1255,11 @@
         <w:t xml:space="preserve">, </w:t>
       </w:r>
       <w:r>
-        <w:t>data yang diterima oleh sebuah node akan dikalkulasikan melalui fungsi aktivasi yang telah ditentukan. Selanjutnya, hasil kalkulasi, beserta nilai error yang didapat dari hasil kalkulasi tersebut, akan diteruskan ke neuron lainnya untuk diproses kembali.</w:t>
+        <w:t xml:space="preserve">data yang diterima oleh sebuah node akan dikalkulasikan melalui fungsi aktivasi yang telah ditentukan. Selanjutnya, hasil kalkulasi, beserta nilai error yang </w:t>
+      </w:r>
+      <w:r>
+        <w:lastRenderedPageBreak/>
+        <w:t>didapat dari hasil kalkulasi tersebut, akan diteruskan ke neuron lainnya untuk diproses kembali.</w:t>
       </w:r>
       <w:r>
         <w:rPr>
@@ -617,7 +1281,6 @@
           <w:i/>
           <w:iCs/>
         </w:rPr>
-        <w:lastRenderedPageBreak/>
         <w:t>Machine learning</w:t>
       </w:r>
     </w:p>
@@ -865,6 +1528,7 @@
         <w:jc w:val="both"/>
       </w:pPr>
       <w:r>
+        <w:lastRenderedPageBreak/>
         <w:t xml:space="preserve">Menurut van Heeswijk (2015), </w:t>
       </w:r>
       <w:r>
@@ -915,11 +1579,7 @@
         <w:t>sample data</w:t>
       </w:r>
       <w:r>
-        <w:t xml:space="preserve"> dilakukan tanpa mewajibkan hasil akhir memiliki </w:t>
-      </w:r>
-      <w:r>
-        <w:lastRenderedPageBreak/>
-        <w:t xml:space="preserve">bentuk yang sesuai dengan bentuk tertentu, dengan menggunakan beberapa </w:t>
+        <w:t xml:space="preserve"> dilakukan tanpa mewajibkan hasil akhir memiliki bentuk yang sesuai dengan bentuk tertentu, dengan menggunakan beberapa </w:t>
       </w:r>
       <w:r>
         <w:rPr>
@@ -1334,6 +1994,50 @@
         <w:t xml:space="preserve"> ELM dapat dilihat pada gambar 2.3</w:t>
       </w:r>
       <w:r>
+        <w:t xml:space="preserve">. </w:t>
+      </w:r>
+      <w:r>
+        <w:rPr>
+          <w:i/>
+          <w:iCs/>
+        </w:rPr>
+        <w:t>Extreme learning machine</w:t>
+      </w:r>
+      <w:r>
+        <w:t xml:space="preserve"> dijalankan pada </w:t>
+      </w:r>
+      <w:r>
+        <w:rPr>
+          <w:i/>
+          <w:iCs/>
+        </w:rPr>
+        <w:t>single hidden layer feedforward neural network</w:t>
+      </w:r>
+      <w:r>
+        <w:t xml:space="preserve">, yang digunakan oleh metode ELM. Dalam menjalankan proses </w:t>
+      </w:r>
+      <w:r>
+        <w:rPr>
+          <w:i/>
+          <w:iCs/>
+        </w:rPr>
+        <w:t>training</w:t>
+      </w:r>
+      <w:r>
+        <w:t xml:space="preserve">, ELM menggunakan teori invers </w:t>
+      </w:r>
+      <w:r>
+        <w:lastRenderedPageBreak/>
+        <w:t xml:space="preserve">matriks. Teori invers matriks yang digunakan ELM adalah teori </w:t>
+      </w:r>
+      <w:r>
+        <w:rPr>
+          <w:i/>
+          <w:iCs/>
+        </w:rPr>
+        <w:t>Moore-Penrose pseudoinverse</w:t>
+      </w:r>
+      <w:r>
         <w:t>.</w:t>
       </w:r>
     </w:p>
@@ -1346,7 +2050,6 @@
           <w:noProof/>
           <w:lang w:val="en-US"/>
         </w:rPr>
-        <w:lastRenderedPageBreak/>
         <w:drawing>
           <wp:inline distT="0" distB="0" distL="0" distR="0" wp14:anchorId="1C12A8D3" wp14:editId="12E36C0A">
             <wp:extent cx="2714625" cy="2095500"/>
@@ -1433,51 +2136,6 @@
         <w:ind w:firstLine="720"/>
         <w:jc w:val="both"/>
       </w:pPr>
-      <w:r>
-        <w:t xml:space="preserve">Pada Gambar </w:t>
-      </w:r>
-      <w:r>
-        <w:t>1</w:t>
-      </w:r>
-      <w:r>
-        <w:t>.</w:t>
-      </w:r>
-      <w:r>
-        <w:t>5</w:t>
-      </w:r>
-      <w:r>
-        <w:t xml:space="preserve"> ditunjukkan sebuah model sederhana dari </w:t>
-      </w:r>
-      <w:r>
-        <w:rPr>
-          <w:i/>
-          <w:iCs/>
-        </w:rPr>
-        <w:t>single hidden layer feedforward neural network</w:t>
-      </w:r>
-      <w:r>
-        <w:t xml:space="preserve">, yang digunakan oleh metode ELM. Dalam menjalankan proses </w:t>
-      </w:r>
-      <w:r>
-        <w:rPr>
-          <w:i/>
-          <w:iCs/>
-        </w:rPr>
-        <w:t>training</w:t>
-      </w:r>
-      <w:r>
-        <w:t xml:space="preserve">, ELM menggunakan teori invers matriks. Teori invers matriks yang digunakan ELM adalah teori </w:t>
-      </w:r>
-      <w:r>
-        <w:rPr>
-          <w:i/>
-          <w:iCs/>
-        </w:rPr>
-        <w:t>Moore-Penrose pseudoinverse</w:t>
-      </w:r>
-      <w:r>
-        <w:t>.</w:t>
-      </w:r>
     </w:p>
     <w:p>
       <w:pPr>
@@ -1681,31 +2339,27 @@
           <w:i/>
           <w:iCs/>
         </w:rPr>
-        <w:t xml:space="preserve">extreme learning </w:t>
-      </w:r>
-      <w:r>
-        <w:rPr>
-          <w:i/>
-          <w:iCs/>
-        </w:rPr>
+        <w:t>extreme learning machine</w:t>
+      </w:r>
+      <w:r>
+        <w:t xml:space="preserve"> untuk diagnosis diabetes mellitus</w:t>
+      </w:r>
+      <w:r>
+        <w:t xml:space="preserve">. Dalam penelitian ini, proses </w:t>
+      </w:r>
+      <w:r>
+        <w:rPr>
+          <w:i/>
+          <w:iCs/>
+        </w:rPr>
+        <w:t>training</w:t>
+      </w:r>
+      <w:r>
+        <w:t xml:space="preserve"> </w:t>
+      </w:r>
+      <w:r>
         <w:lastRenderedPageBreak/>
-        <w:t>machine</w:t>
-      </w:r>
-      <w:r>
-        <w:t xml:space="preserve"> untuk diagnosis diabetes mellitus</w:t>
-      </w:r>
-      <w:r>
-        <w:t xml:space="preserve">. Dalam penelitian ini, proses </w:t>
-      </w:r>
-      <w:r>
-        <w:rPr>
-          <w:i/>
-          <w:iCs/>
-        </w:rPr>
-        <w:t>training</w:t>
-      </w:r>
-      <w:r>
-        <w:t xml:space="preserve"> membutuhkan waktu rata-rata 0,1687 detik, dibandingkan dengan 0,9040 detik dengan </w:t>
+        <w:t xml:space="preserve">membutuhkan waktu rata-rata 0,1687 detik, dibandingkan dengan 0,9040 detik dengan </w:t>
       </w:r>
       <w:r>
         <w:t>menggunakan</w:t>
@@ -1751,7 +2405,13 @@
         <w:jc w:val="both"/>
       </w:pPr>
       <w:r>
-        <w:t xml:space="preserve">Pada penelitian ini, proses klasifikasi dilakukan menggunakan </w:t>
+        <w:t xml:space="preserve">Pada penelitian ini, proses </w:t>
+      </w:r>
+      <w:r>
+        <w:t xml:space="preserve">prediksi </w:t>
+      </w:r>
+      <w:r>
+        <w:t xml:space="preserve">dilakukan menggunakan </w:t>
       </w:r>
       <w:r>
         <w:rPr>
@@ -1789,21 +2449,21 @@
       </w:r>
       <w:r>
         <w:t>n perkiraan tingkat kualitas air</w:t>
+      </w:r>
+      <w:r>
+        <w:t xml:space="preserve">. </w:t>
+      </w:r>
+      <w:r>
+        <w:t>Rincian singkat dari penelitian yang pernah dilakukan dapat dilihat pada Tabel 2</w:t>
+      </w:r>
+      <w:r>
+        <w:rPr>
+          <w:lang w:val="en-US"/>
+        </w:rPr>
+        <w:t>.2</w:t>
       </w:r>
       <w:bookmarkStart w:id="0" w:name="_GoBack"/>
       <w:bookmarkEnd w:id="0"/>
-      <w:r>
-        <w:t xml:space="preserve">. </w:t>
-      </w:r>
-      <w:r>
-        <w:t>Rincian singkat dari penelitian yang pernah dilakukan dapat dilihat pada Tabel 2</w:t>
-      </w:r>
-      <w:r>
-        <w:rPr>
-          <w:lang w:val="en-US"/>
-        </w:rPr>
-        <w:t>.1</w:t>
-      </w:r>
       <w:r>
         <w:t>.</w:t>
       </w:r>
@@ -1822,7 +2482,7 @@
           <w:bCs/>
           <w:lang w:val="en-US"/>
         </w:rPr>
-        <w:t>.1</w:t>
+        <w:t>.2</w:t>
       </w:r>
       <w:r>
         <w:rPr>
@@ -2273,16 +2933,10 @@
       </w:tr>
     </w:tbl>
     <w:p/>
-    <w:p>
-      <w:pPr>
-        <w:spacing w:before="240"/>
-        <w:jc w:val="both"/>
-      </w:pPr>
-    </w:p>
     <w:sectPr>
       <w:headerReference w:type="default" r:id="rId11"/>
       <w:pgSz w:w="11906" w:h="16838"/>
-      <w:pgMar w:top="1701" w:right="1418" w:bottom="1418" w:left="2155" w:header="850" w:footer="709" w:gutter="0"/>
+      <w:pgMar w:top="1701" w:right="1418" w:bottom="1418" w:left="2155" w:header="851" w:footer="709" w:gutter="0"/>
       <w:pgNumType w:start="7"/>
       <w:cols w:space="708"/>
       <w:titlePg/>
@@ -2346,7 +3000,7 @@
 <w:hdr xmlns:wpc="http://schemas.microsoft.com/office/word/2010/wordprocessingCanvas" xmlns:mc="http://schemas.openxmlformats.org/markup-compatibility/2006" xmlns:o="urn:schemas-microsoft-com:office:office" xmlns:r="http://schemas.openxmlformats.org/officeDocument/2006/relationships" xmlns:m="http://schemas.openxmlformats.org/officeDocument/2006/math" xmlns:v="urn:schemas-microsoft-com:vml" xmlns:wp14="http://schemas.microsoft.com/office/word/2010/wordprocessingDrawing" xmlns:wp="http://schemas.openxmlformats.org/drawingml/2006/wordprocessingDrawing" xmlns:w10="urn:schemas-microsoft-com:office:word" xmlns:w="http://schemas.openxmlformats.org/wordprocessingml/2006/main" xmlns:w14="http://schemas.microsoft.com/office/word/2010/wordml" xmlns:w15="http://schemas.microsoft.com/office/word/2012/wordml" xmlns:wpg="http://schemas.microsoft.com/office/word/2010/wordprocessingGroup" xmlns:wpi="http://schemas.microsoft.com/office/word/2010/wordprocessingInk" xmlns:wne="http://schemas.microsoft.com/office/word/2006/wordml" xmlns:wps="http://schemas.microsoft.com/office/word/2010/wordprocessingShape" mc:Ignorable="w14 w15 wp14">
   <w:sdt>
     <w:sdtPr>
-      <w:id w:val="-1654522785"/>
+      <w:id w:val="907118966"/>
       <w:docPartObj>
         <w:docPartGallery w:val="Page Numbers (Bottom of Page)"/>
         <w:docPartUnique/>
@@ -2376,7 +3030,7 @@
           <w:rPr>
             <w:noProof/>
           </w:rPr>
-          <w:t>12</w:t>
+          <w:t>13</w:t>
         </w:r>
         <w:r>
           <w:rPr>
@@ -3615,6 +4269,95 @@
     </w:lvl>
   </w:abstractNum>
   <w:abstractNum w:abstractNumId="13" w15:restartNumberingAfterBreak="0">
+    <w:nsid w:val="717A24DD"/>
+    <w:multiLevelType w:val="hybridMultilevel"/>
+    <w:tmpl w:val="2592C8D6"/>
+    <w:lvl w:ilvl="0" w:tplc="653C0A72">
+      <w:start w:val="1"/>
+      <w:numFmt w:val="lowerLetter"/>
+      <w:lvlText w:val="%1."/>
+      <w:lvlJc w:val="left"/>
+      <w:pPr>
+        <w:ind w:left="1080" w:hanging="360"/>
+      </w:pPr>
+      <w:rPr>
+        <w:rFonts w:hint="default"/>
+      </w:rPr>
+    </w:lvl>
+    <w:lvl w:ilvl="1" w:tplc="04090019" w:tentative="1">
+      <w:start w:val="1"/>
+      <w:numFmt w:val="lowerLetter"/>
+      <w:lvlText w:val="%2."/>
+      <w:lvlJc w:val="left"/>
+      <w:pPr>
+        <w:ind w:left="1800" w:hanging="360"/>
+      </w:pPr>
+    </w:lvl>
+    <w:lvl w:ilvl="2" w:tplc="0409001B" w:tentative="1">
+      <w:start w:val="1"/>
+      <w:numFmt w:val="lowerRoman"/>
+      <w:lvlText w:val="%3."/>
+      <w:lvlJc w:val="right"/>
+      <w:pPr>
+        <w:ind w:left="2520" w:hanging="180"/>
+      </w:pPr>
+    </w:lvl>
+    <w:lvl w:ilvl="3" w:tplc="0409000F" w:tentative="1">
+      <w:start w:val="1"/>
+      <w:numFmt w:val="decimal"/>
+      <w:lvlText w:val="%4."/>
+      <w:lvlJc w:val="left"/>
+      <w:pPr>
+        <w:ind w:left="3240" w:hanging="360"/>
+      </w:pPr>
+    </w:lvl>
+    <w:lvl w:ilvl="4" w:tplc="04090019" w:tentative="1">
+      <w:start w:val="1"/>
+      <w:numFmt w:val="lowerLetter"/>
+      <w:lvlText w:val="%5."/>
+      <w:lvlJc w:val="left"/>
+      <w:pPr>
+        <w:ind w:left="3960" w:hanging="360"/>
+      </w:pPr>
+    </w:lvl>
+    <w:lvl w:ilvl="5" w:tplc="0409001B" w:tentative="1">
+      <w:start w:val="1"/>
+      <w:numFmt w:val="lowerRoman"/>
+      <w:lvlText w:val="%6."/>
+      <w:lvlJc w:val="right"/>
+      <w:pPr>
+        <w:ind w:left="4680" w:hanging="180"/>
+      </w:pPr>
+    </w:lvl>
+    <w:lvl w:ilvl="6" w:tplc="0409000F" w:tentative="1">
+      <w:start w:val="1"/>
+      <w:numFmt w:val="decimal"/>
+      <w:lvlText w:val="%7."/>
+      <w:lvlJc w:val="left"/>
+      <w:pPr>
+        <w:ind w:left="5400" w:hanging="360"/>
+      </w:pPr>
+    </w:lvl>
+    <w:lvl w:ilvl="7" w:tplc="04090019" w:tentative="1">
+      <w:start w:val="1"/>
+      <w:numFmt w:val="lowerLetter"/>
+      <w:lvlText w:val="%8."/>
+      <w:lvlJc w:val="left"/>
+      <w:pPr>
+        <w:ind w:left="6120" w:hanging="360"/>
+      </w:pPr>
+    </w:lvl>
+    <w:lvl w:ilvl="8" w:tplc="0409001B" w:tentative="1">
+      <w:start w:val="1"/>
+      <w:numFmt w:val="lowerRoman"/>
+      <w:lvlText w:val="%9."/>
+      <w:lvlJc w:val="right"/>
+      <w:pPr>
+        <w:ind w:left="6840" w:hanging="180"/>
+      </w:pPr>
+    </w:lvl>
+  </w:abstractNum>
+  <w:abstractNum w:abstractNumId="14" w15:restartNumberingAfterBreak="0">
     <w:nsid w:val="740E07F3"/>
     <w:multiLevelType w:val="hybridMultilevel"/>
     <w:tmpl w:val="572A48C6"/>
@@ -3704,7 +4447,7 @@
     <w:abstractNumId w:val="10"/>
   </w:num>
   <w:num w:numId="2">
-    <w:abstractNumId w:val="13"/>
+    <w:abstractNumId w:val="14"/>
   </w:num>
   <w:num w:numId="3">
     <w:abstractNumId w:val="3"/>
@@ -3741,6 +4484,9 @@
   </w:num>
   <w:num w:numId="14">
     <w:abstractNumId w:val="12"/>
+  </w:num>
+  <w:num w:numId="15">
+    <w:abstractNumId w:val="13"/>
   </w:num>
 </w:numbering>
 </file>
@@ -4170,10 +4916,31 @@
       <w:bCs/>
     </w:rPr>
   </w:style>
+  <w:style w:type="paragraph" w:styleId="Heading3">
+    <w:name w:val="heading 3"/>
+    <w:basedOn w:val="Normal"/>
+    <w:next w:val="Normal"/>
+    <w:link w:val="Heading3Char"/>
+    <w:uiPriority w:val="9"/>
+    <w:semiHidden/>
+    <w:unhideWhenUsed/>
+    <w:qFormat/>
+    <w:rsid w:val="004B6C82"/>
+    <w:pPr>
+      <w:keepNext/>
+      <w:keepLines/>
+      <w:spacing w:before="40"/>
+      <w:outlineLvl w:val="2"/>
+    </w:pPr>
+    <w:rPr>
+      <w:rFonts w:asciiTheme="majorHAnsi" w:eastAsiaTheme="majorEastAsia" w:hAnsiTheme="majorHAnsi" w:cstheme="majorBidi"/>
+      <w:color w:val="1F4D78" w:themeColor="accent1" w:themeShade="7F"/>
+      <w:szCs w:val="30"/>
+    </w:rPr>
+  </w:style>
   <w:style w:type="character" w:default="1" w:styleId="DefaultParagraphFont">
     <w:name w:val="Default Paragraph Font"/>
     <w:uiPriority w:val="1"/>
-    <w:semiHidden/>
     <w:unhideWhenUsed/>
   </w:style>
   <w:style w:type="table" w:default="1" w:styleId="TableNormal">
@@ -4491,6 +5258,58 @@
       <w:szCs w:val="28"/>
     </w:rPr>
   </w:style>
+  <w:style w:type="paragraph" w:customStyle="1" w:styleId="Tabel">
+    <w:name w:val="Tabel"/>
+    <w:basedOn w:val="Normal"/>
+    <w:link w:val="TabelChar"/>
+    <w:qFormat/>
+    <w:rsid w:val="00672672"/>
+    <w:rPr>
+      <w:b/>
+      <w:bCs/>
+    </w:rPr>
+  </w:style>
+  <w:style w:type="character" w:customStyle="1" w:styleId="TabelChar">
+    <w:name w:val="Tabel Char"/>
+    <w:basedOn w:val="DefaultParagraphFont"/>
+    <w:link w:val="Tabel"/>
+    <w:rsid w:val="00672672"/>
+    <w:rPr>
+      <w:rFonts w:eastAsia="新細明體" w:cs="Cordia New"/>
+      <w:b/>
+      <w:bCs/>
+      <w:szCs w:val="28"/>
+    </w:rPr>
+  </w:style>
+  <w:style w:type="character" w:customStyle="1" w:styleId="Heading3Char">
+    <w:name w:val="Heading 3 Char"/>
+    <w:basedOn w:val="DefaultParagraphFont"/>
+    <w:link w:val="Heading3"/>
+    <w:uiPriority w:val="9"/>
+    <w:semiHidden/>
+    <w:rsid w:val="004B6C82"/>
+    <w:rPr>
+      <w:rFonts w:asciiTheme="majorHAnsi" w:eastAsiaTheme="majorEastAsia" w:hAnsiTheme="majorHAnsi" w:cstheme="majorBidi"/>
+      <w:color w:val="1F4D78" w:themeColor="accent1" w:themeShade="7F"/>
+      <w:szCs w:val="30"/>
+    </w:rPr>
+  </w:style>
+  <w:style w:type="paragraph" w:styleId="Caption">
+    <w:name w:val="caption"/>
+    <w:basedOn w:val="Normal"/>
+    <w:next w:val="Normal"/>
+    <w:uiPriority w:val="35"/>
+    <w:unhideWhenUsed/>
+    <w:qFormat/>
+    <w:rsid w:val="004F1A2B"/>
+    <w:pPr>
+      <w:spacing w:after="200" w:line="480" w:lineRule="auto"/>
+    </w:pPr>
+    <w:rPr>
+      <w:iCs/>
+      <w:szCs w:val="22"/>
+    </w:rPr>
+  </w:style>
 </w:styles>
 </file>
 
@@ -4760,7 +5579,7 @@
 </file>
 
 <file path=customXml/itemProps1.xml><?xml version="1.0" encoding="utf-8"?>
-<ds:datastoreItem xmlns:ds="http://schemas.openxmlformats.org/officeDocument/2006/customXml" ds:itemID="{2AD28DFC-9B7E-4E39-B6BA-60AD0BD9AA73}">
+<ds:datastoreItem xmlns:ds="http://schemas.openxmlformats.org/officeDocument/2006/customXml" ds:itemID="{82C754EC-6B35-4C0E-9341-0B72FCF21829}">
   <ds:schemaRefs>
     <ds:schemaRef ds:uri="http://schemas.openxmlformats.org/officeDocument/2006/bibliography"/>
   </ds:schemaRefs>

</xml_diff>

<commit_message>
Update isi Tabel 3.1.
</commit_message>
<xml_diff>
--- a/TAHAP 2 - OTW/v1.1/BAB 2.docx
+++ b/TAHAP 2 - OTW/v1.1/BAB 2.docx
@@ -699,6 +699,8 @@
             <w:vAlign w:val="center"/>
           </w:tcPr>
           <w:p>
+            <w:bookmarkStart w:id="0" w:name="_GoBack"/>
+            <w:bookmarkEnd w:id="0"/>
             <w:r>
               <w:t>-3</w:t>
             </w:r>
@@ -2183,13 +2185,12 @@
         <w:spacing w:before="240"/>
         <w:ind w:firstLine="720"/>
         <w:jc w:val="both"/>
-        <w:rPr>
-          <w:rFonts w:hint="eastAsia"/>
-          <w:i/>
-        </w:rPr>
-      </w:pPr>
-      <w:r>
-        <w:t xml:space="preserve">Jika diketahui sebuah </w:t>
+      </w:pPr>
+      <w:r>
+        <w:t xml:space="preserve">Proses pelatihan menggunakan extreme learning machine dilakukan dengan menyediakan </w:t>
+      </w:r>
+      <w:r>
+        <w:t xml:space="preserve">sebuah </w:t>
       </w:r>
       <w:r>
         <w:t xml:space="preserve">himpunan latih </w:t>
@@ -2493,19 +2494,134 @@
       <w:r>
         <w:t xml:space="preserve"> merupakan </w:t>
       </w:r>
-      <w:bookmarkStart w:id="0" w:name="_GoBack"/>
-      <w:bookmarkEnd w:id="0"/>
+      <w:r>
+        <w:t xml:space="preserve">nilai kelas dari target yang ingin dicapai, dan </w:t>
+      </w:r>
+      <m:oMath>
+        <m:r>
+          <w:rPr>
+            <w:rFonts w:ascii="Cambria Math" w:hAnsi="Cambria Math"/>
+          </w:rPr>
+          <m:t>L</m:t>
+        </m:r>
+      </m:oMath>
+      <w:r>
+        <w:t xml:space="preserve"> merupakan jumlah node pada hidden layer</w:t>
+      </w:r>
+      <w:r>
+        <w:t>.</w:t>
+      </w:r>
+      <w:r>
+        <w:t xml:space="preserve"> </w:t>
+      </w:r>
+      <w:r>
+        <w:t>Proses pelatihan dilakukan dengan melalui tiga langkah, yaitu</w:t>
+      </w:r>
+      <w:r>
+        <w:t>:</w:t>
+      </w:r>
     </w:p>
     <w:p>
       <w:pPr>
-        <w:pStyle w:val="Heading1"/>
-      </w:pPr>
-      <w:r>
-        <w:t>Penelitian Terdahulu</w:t>
+        <w:pStyle w:val="ListParagraph"/>
+        <w:numPr>
+          <w:ilvl w:val="0"/>
+          <w:numId w:val="16"/>
+        </w:numPr>
+        <w:spacing w:before="240"/>
+        <w:jc w:val="both"/>
+        <w:rPr>
+          <w:iCs/>
+        </w:rPr>
+      </w:pPr>
+      <w:r>
+        <w:rPr>
+          <w:iCs/>
+        </w:rPr>
+        <w:t>men</w:t>
+      </w:r>
+      <w:r>
+        <w:rPr>
+          <w:iCs/>
+        </w:rPr>
+        <w:t xml:space="preserve">entukan </w:t>
+      </w:r>
+      <w:r>
+        <w:rPr>
+          <w:iCs/>
+        </w:rPr>
+        <w:t>input weight dan bias dari setiap neuron masukan;</w:t>
       </w:r>
     </w:p>
     <w:p>
       <w:pPr>
+        <w:pStyle w:val="ListParagraph"/>
+        <w:numPr>
+          <w:ilvl w:val="0"/>
+          <w:numId w:val="16"/>
+        </w:numPr>
+        <w:spacing w:before="240"/>
+        <w:jc w:val="both"/>
+        <w:rPr>
+          <w:iCs/>
+        </w:rPr>
+      </w:pPr>
+      <w:r>
+        <w:rPr>
+          <w:iCs/>
+        </w:rPr>
+        <w:t xml:space="preserve">menghitung </w:t>
+      </w:r>
+      <w:r>
+        <w:rPr>
+          <w:iCs/>
+        </w:rPr>
+        <w:t>matriks keluaran hidden layer sebagai H; dan</w:t>
+      </w:r>
+    </w:p>
+    <w:p>
+      <w:pPr>
+        <w:pStyle w:val="ListParagraph"/>
+        <w:numPr>
+          <w:ilvl w:val="0"/>
+          <w:numId w:val="16"/>
+        </w:numPr>
+        <w:spacing w:before="240"/>
+        <w:jc w:val="both"/>
+        <w:rPr>
+          <w:rFonts w:hint="eastAsia"/>
+          <w:iCs/>
+        </w:rPr>
+      </w:pPr>
+      <w:r>
+        <w:rPr>
+          <w:iCs/>
+        </w:rPr>
+        <w:t>menghitung</w:t>
+      </w:r>
+      <w:r>
+        <w:rPr>
+          <w:iCs/>
+        </w:rPr>
+        <w:t xml:space="preserve"> matriks output weight, sesuai dengan </w:t>
+      </w:r>
+      <w:r>
+        <w:rPr>
+          <w:iCs/>
+        </w:rPr>
+        <w:t xml:space="preserve">persamaan </w:t>
+      </w:r>
+    </w:p>
+    <w:p>
+      <w:pPr>
+        <w:pStyle w:val="Heading1"/>
+      </w:pPr>
+      <w:r>
+        <w:t>Penelitian Terdahulu</w:t>
+      </w:r>
+    </w:p>
+    <w:p>
+      <w:pPr>
         <w:spacing w:after="240"/>
         <w:jc w:val="both"/>
       </w:pPr>
@@ -2612,7 +2728,11 @@
         <w:t xml:space="preserve">. </w:t>
       </w:r>
       <w:r>
-        <w:t xml:space="preserve">Pengujian dilakukan terhadap 10 sampel, di mana nilai </w:t>
+        <w:t xml:space="preserve">Pengujian </w:t>
+      </w:r>
+      <w:r>
+        <w:lastRenderedPageBreak/>
+        <w:t xml:space="preserve">dilakukan terhadap 10 sampel, di mana nilai </w:t>
       </w:r>
       <w:r>
         <w:rPr>
@@ -2698,15 +2818,7 @@
           <w:i/>
           <w:iCs/>
         </w:rPr>
-        <w:t xml:space="preserve">extreme learning </w:t>
-      </w:r>
-      <w:r>
-        <w:rPr>
-          <w:i/>
-          <w:iCs/>
-        </w:rPr>
-        <w:lastRenderedPageBreak/>
-        <w:t>machine</w:t>
+        <w:t>extreme learning machine</w:t>
       </w:r>
       <w:r>
         <w:t xml:space="preserve"> untuk diagnosis diabetes mellitus</w:t>
@@ -3167,6 +3279,7 @@
           </w:tcPr>
           <w:p>
             <w:r>
+              <w:lastRenderedPageBreak/>
               <w:t>5</w:t>
             </w:r>
           </w:p>
@@ -3391,7 +3504,7 @@
           <w:rPr>
             <w:noProof/>
           </w:rPr>
-          <w:t>14</w:t>
+          <w:t>10</w:t>
         </w:r>
         <w:r>
           <w:rPr>
@@ -3877,6 +3990,96 @@
     </w:lvl>
   </w:abstractNum>
   <w:abstractNum w:abstractNumId="5" w15:restartNumberingAfterBreak="0">
+    <w:nsid w:val="0C1D6E6F"/>
+    <w:multiLevelType w:val="hybridMultilevel"/>
+    <w:tmpl w:val="4C3E5DAA"/>
+    <w:lvl w:ilvl="0" w:tplc="EEEED1DA">
+      <w:start w:val="1"/>
+      <w:numFmt w:val="lowerLetter"/>
+      <w:lvlText w:val="%1."/>
+      <w:lvlJc w:val="left"/>
+      <w:pPr>
+        <w:ind w:left="1080" w:hanging="360"/>
+      </w:pPr>
+      <w:rPr>
+        <w:rFonts w:hint="default"/>
+        <w:i w:val="0"/>
+      </w:rPr>
+    </w:lvl>
+    <w:lvl w:ilvl="1" w:tplc="04090019" w:tentative="1">
+      <w:start w:val="1"/>
+      <w:numFmt w:val="lowerLetter"/>
+      <w:lvlText w:val="%2."/>
+      <w:lvlJc w:val="left"/>
+      <w:pPr>
+        <w:ind w:left="1800" w:hanging="360"/>
+      </w:pPr>
+    </w:lvl>
+    <w:lvl w:ilvl="2" w:tplc="0409001B" w:tentative="1">
+      <w:start w:val="1"/>
+      <w:numFmt w:val="lowerRoman"/>
+      <w:lvlText w:val="%3."/>
+      <w:lvlJc w:val="right"/>
+      <w:pPr>
+        <w:ind w:left="2520" w:hanging="180"/>
+      </w:pPr>
+    </w:lvl>
+    <w:lvl w:ilvl="3" w:tplc="0409000F" w:tentative="1">
+      <w:start w:val="1"/>
+      <w:numFmt w:val="decimal"/>
+      <w:lvlText w:val="%4."/>
+      <w:lvlJc w:val="left"/>
+      <w:pPr>
+        <w:ind w:left="3240" w:hanging="360"/>
+      </w:pPr>
+    </w:lvl>
+    <w:lvl w:ilvl="4" w:tplc="04090019" w:tentative="1">
+      <w:start w:val="1"/>
+      <w:numFmt w:val="lowerLetter"/>
+      <w:lvlText w:val="%5."/>
+      <w:lvlJc w:val="left"/>
+      <w:pPr>
+        <w:ind w:left="3960" w:hanging="360"/>
+      </w:pPr>
+    </w:lvl>
+    <w:lvl w:ilvl="5" w:tplc="0409001B" w:tentative="1">
+      <w:start w:val="1"/>
+      <w:numFmt w:val="lowerRoman"/>
+      <w:lvlText w:val="%6."/>
+      <w:lvlJc w:val="right"/>
+      <w:pPr>
+        <w:ind w:left="4680" w:hanging="180"/>
+      </w:pPr>
+    </w:lvl>
+    <w:lvl w:ilvl="6" w:tplc="0409000F" w:tentative="1">
+      <w:start w:val="1"/>
+      <w:numFmt w:val="decimal"/>
+      <w:lvlText w:val="%7."/>
+      <w:lvlJc w:val="left"/>
+      <w:pPr>
+        <w:ind w:left="5400" w:hanging="360"/>
+      </w:pPr>
+    </w:lvl>
+    <w:lvl w:ilvl="7" w:tplc="04090019" w:tentative="1">
+      <w:start w:val="1"/>
+      <w:numFmt w:val="lowerLetter"/>
+      <w:lvlText w:val="%8."/>
+      <w:lvlJc w:val="left"/>
+      <w:pPr>
+        <w:ind w:left="6120" w:hanging="360"/>
+      </w:pPr>
+    </w:lvl>
+    <w:lvl w:ilvl="8" w:tplc="0409001B" w:tentative="1">
+      <w:start w:val="1"/>
+      <w:numFmt w:val="lowerRoman"/>
+      <w:lvlText w:val="%9."/>
+      <w:lvlJc w:val="right"/>
+      <w:pPr>
+        <w:ind w:left="6840" w:hanging="180"/>
+      </w:pPr>
+    </w:lvl>
+  </w:abstractNum>
+  <w:abstractNum w:abstractNumId="6" w15:restartNumberingAfterBreak="0">
     <w:nsid w:val="141C1D03"/>
     <w:multiLevelType w:val="hybridMultilevel"/>
     <w:tmpl w:val="1F92AB96"/>
@@ -3965,7 +4168,7 @@
       </w:pPr>
     </w:lvl>
   </w:abstractNum>
-  <w:abstractNum w:abstractNumId="6" w15:restartNumberingAfterBreak="0">
+  <w:abstractNum w:abstractNumId="7" w15:restartNumberingAfterBreak="0">
     <w:nsid w:val="18176412"/>
     <w:multiLevelType w:val="hybridMultilevel"/>
     <w:tmpl w:val="EEF4B86C"/>
@@ -4054,7 +4257,7 @@
       </w:pPr>
     </w:lvl>
   </w:abstractNum>
-  <w:abstractNum w:abstractNumId="7" w15:restartNumberingAfterBreak="0">
+  <w:abstractNum w:abstractNumId="8" w15:restartNumberingAfterBreak="0">
     <w:nsid w:val="3C6B123D"/>
     <w:multiLevelType w:val="hybridMultilevel"/>
     <w:tmpl w:val="60F27ABC"/>
@@ -4143,7 +4346,7 @@
       </w:pPr>
     </w:lvl>
   </w:abstractNum>
-  <w:abstractNum w:abstractNumId="8" w15:restartNumberingAfterBreak="0">
+  <w:abstractNum w:abstractNumId="9" w15:restartNumberingAfterBreak="0">
     <w:nsid w:val="3C927196"/>
     <w:multiLevelType w:val="hybridMultilevel"/>
     <w:tmpl w:val="BA386E02"/>
@@ -4232,7 +4435,7 @@
       </w:pPr>
     </w:lvl>
   </w:abstractNum>
-  <w:abstractNum w:abstractNumId="9" w15:restartNumberingAfterBreak="0">
+  <w:abstractNum w:abstractNumId="10" w15:restartNumberingAfterBreak="0">
     <w:nsid w:val="3F806334"/>
     <w:multiLevelType w:val="multilevel"/>
     <w:tmpl w:val="C6D44478"/>
@@ -4352,7 +4555,7 @@
       </w:rPr>
     </w:lvl>
   </w:abstractNum>
-  <w:abstractNum w:abstractNumId="10" w15:restartNumberingAfterBreak="0">
+  <w:abstractNum w:abstractNumId="11" w15:restartNumberingAfterBreak="0">
     <w:nsid w:val="568B562A"/>
     <w:multiLevelType w:val="multilevel"/>
     <w:tmpl w:val="0A6064B6"/>
@@ -4446,7 +4649,7 @@
       </w:pPr>
     </w:lvl>
   </w:abstractNum>
-  <w:abstractNum w:abstractNumId="11" w15:restartNumberingAfterBreak="0">
+  <w:abstractNum w:abstractNumId="12" w15:restartNumberingAfterBreak="0">
     <w:nsid w:val="575A5D92"/>
     <w:multiLevelType w:val="multilevel"/>
     <w:tmpl w:val="400215FE"/>
@@ -4540,7 +4743,7 @@
       </w:pPr>
     </w:lvl>
   </w:abstractNum>
-  <w:abstractNum w:abstractNumId="12" w15:restartNumberingAfterBreak="0">
+  <w:abstractNum w:abstractNumId="13" w15:restartNumberingAfterBreak="0">
     <w:nsid w:val="5BFA5E41"/>
     <w:multiLevelType w:val="hybridMultilevel"/>
     <w:tmpl w:val="B89A67A8"/>
@@ -4629,7 +4832,7 @@
       </w:pPr>
     </w:lvl>
   </w:abstractNum>
-  <w:abstractNum w:abstractNumId="13" w15:restartNumberingAfterBreak="0">
+  <w:abstractNum w:abstractNumId="14" w15:restartNumberingAfterBreak="0">
     <w:nsid w:val="717A24DD"/>
     <w:multiLevelType w:val="hybridMultilevel"/>
     <w:tmpl w:val="2592C8D6"/>
@@ -4718,7 +4921,7 @@
       </w:pPr>
     </w:lvl>
   </w:abstractNum>
-  <w:abstractNum w:abstractNumId="14" w15:restartNumberingAfterBreak="0">
+  <w:abstractNum w:abstractNumId="15" w15:restartNumberingAfterBreak="0">
     <w:nsid w:val="740E07F3"/>
     <w:multiLevelType w:val="hybridMultilevel"/>
     <w:tmpl w:val="572A48C6"/>
@@ -4805,31 +5008,31 @@
     </w:lvl>
   </w:abstractNum>
   <w:num w:numId="1">
-    <w:abstractNumId w:val="10"/>
+    <w:abstractNumId w:val="11"/>
   </w:num>
   <w:num w:numId="2">
-    <w:abstractNumId w:val="14"/>
+    <w:abstractNumId w:val="15"/>
   </w:num>
   <w:num w:numId="3">
     <w:abstractNumId w:val="3"/>
   </w:num>
   <w:num w:numId="4">
-    <w:abstractNumId w:val="11"/>
+    <w:abstractNumId w:val="12"/>
   </w:num>
   <w:num w:numId="5">
-    <w:abstractNumId w:val="8"/>
+    <w:abstractNumId w:val="9"/>
   </w:num>
   <w:num w:numId="6">
     <w:abstractNumId w:val="0"/>
   </w:num>
   <w:num w:numId="7">
-    <w:abstractNumId w:val="9"/>
+    <w:abstractNumId w:val="10"/>
   </w:num>
   <w:num w:numId="8">
     <w:abstractNumId w:val="1"/>
   </w:num>
   <w:num w:numId="9">
-    <w:abstractNumId w:val="5"/>
+    <w:abstractNumId w:val="6"/>
   </w:num>
   <w:num w:numId="10">
     <w:abstractNumId w:val="2"/>
@@ -4838,16 +5041,19 @@
     <w:abstractNumId w:val="4"/>
   </w:num>
   <w:num w:numId="12">
+    <w:abstractNumId w:val="8"/>
+  </w:num>
+  <w:num w:numId="13">
     <w:abstractNumId w:val="7"/>
   </w:num>
-  <w:num w:numId="13">
-    <w:abstractNumId w:val="6"/>
-  </w:num>
   <w:num w:numId="14">
-    <w:abstractNumId w:val="12"/>
+    <w:abstractNumId w:val="13"/>
   </w:num>
   <w:num w:numId="15">
-    <w:abstractNumId w:val="13"/>
+    <w:abstractNumId w:val="14"/>
+  </w:num>
+  <w:num w:numId="16">
+    <w:abstractNumId w:val="5"/>
   </w:num>
 </w:numbering>
 </file>
@@ -5721,9 +5927,8 @@
     <w:panose1 w:val="020B0502040204020203"/>
     <w:charset w:val="00"/>
     <w:family w:val="swiss"/>
-    <w:notTrueType/>
     <w:pitch w:val="variable"/>
-    <w:sig w:usb0="00000003" w:usb1="00000000" w:usb2="00000000" w:usb3="00000000" w:csb0="00000001" w:csb1="00000000"/>
+    <w:sig w:usb0="E4002EFF" w:usb1="C000E47F" w:usb2="00000009" w:usb3="00000000" w:csb0="000001FF" w:csb1="00000000"/>
   </w:font>
   <w:font w:name="Cambria Math">
     <w:panose1 w:val="02040503050406030204"/>
@@ -5758,7 +5963,7 @@
   </w:compat>
   <w:rsids>
     <w:rsidRoot w:val="00A607A8"/>
-    <w:rsid w:val="007C0E7F"/>
+    <w:rsid w:val="0040794A"/>
     <w:rsid w:val="00A607A8"/>
   </w:rsids>
   <m:mathPr>
@@ -6489,7 +6694,7 @@
 </file>
 
 <file path=customXml/itemProps1.xml><?xml version="1.0" encoding="utf-8"?>
-<ds:datastoreItem xmlns:ds="http://schemas.openxmlformats.org/officeDocument/2006/customXml" ds:itemID="{D218A463-53DE-4C12-BD44-2FB1E8CE3EDF}">
+<ds:datastoreItem xmlns:ds="http://schemas.openxmlformats.org/officeDocument/2006/customXml" ds:itemID="{5F7811EE-4D74-41E0-A1D6-1821F953AD94}">
   <ds:schemaRefs>
     <ds:schemaRef ds:uri="http://schemas.openxmlformats.org/officeDocument/2006/bibliography"/>
   </ds:schemaRefs>

</xml_diff>

<commit_message>
Wow kerjakan banyak sekali progress.
</commit_message>
<xml_diff>
--- a/TAHAP 2 - OTW/v1.1/BAB 2.docx
+++ b/TAHAP 2 - OTW/v1.1/BAB 2.docx
@@ -699,8 +699,6 @@
             <w:vAlign w:val="center"/>
           </w:tcPr>
           <w:p>
-            <w:bookmarkStart w:id="0" w:name="_GoBack"/>
-            <w:bookmarkEnd w:id="0"/>
             <w:r>
               <w:t>-3</w:t>
             </w:r>
@@ -2506,7 +2504,14 @@
         </m:r>
       </m:oMath>
       <w:r>
-        <w:t xml:space="preserve"> merupakan jumlah node pada hidden layer</w:t>
+        <w:t xml:space="preserve"> merupakan jumlah node pada </w:t>
+      </w:r>
+      <w:r>
+        <w:rPr>
+          <w:i/>
+          <w:iCs/>
+        </w:rPr>
+        <w:t>hidden layer</w:t>
       </w:r>
       <w:r>
         <w:t>.</w:t>
@@ -2515,7 +2520,7 @@
         <w:t xml:space="preserve"> </w:t>
       </w:r>
       <w:r>
-        <w:t>Proses pelatihan dilakukan dengan melalui tiga langkah, yaitu</w:t>
+        <w:t>Proses pelatihan dilakukan melalui tiga langkah, yaitu</w:t>
       </w:r>
       <w:r>
         <w:t>:</w:t>
@@ -2548,9 +2553,27 @@
       </w:r>
       <w:r>
         <w:rPr>
-          <w:iCs/>
-        </w:rPr>
-        <w:t>input weight dan bias dari setiap neuron masukan;</w:t>
+          <w:i/>
+        </w:rPr>
+        <w:t>input weight</w:t>
+      </w:r>
+      <w:r>
+        <w:rPr>
+          <w:iCs/>
+        </w:rPr>
+        <w:t xml:space="preserve"> dan </w:t>
+      </w:r>
+      <w:r>
+        <w:rPr>
+          <w:i/>
+        </w:rPr>
+        <w:t>bias</w:t>
+      </w:r>
+      <w:r>
+        <w:rPr>
+          <w:iCs/>
+        </w:rPr>
+        <w:t xml:space="preserve"> dari setiap neuron masukan;</w:t>
       </w:r>
     </w:p>
     <w:p>
@@ -2576,7 +2599,19 @@
         <w:rPr>
           <w:iCs/>
         </w:rPr>
-        <w:t>matriks keluaran hidden layer sebagai H; dan</w:t>
+        <w:t xml:space="preserve">matriks keluaran </w:t>
+      </w:r>
+      <w:r>
+        <w:rPr>
+          <w:i/>
+        </w:rPr>
+        <w:t>hidden layer</w:t>
+      </w:r>
+      <w:r>
+        <w:rPr>
+          <w:iCs/>
+        </w:rPr>
+        <w:t xml:space="preserve"> sebagai H; dan</w:t>
       </w:r>
     </w:p>
     <w:p>
@@ -2589,7 +2624,6 @@
         <w:spacing w:before="240"/>
         <w:jc w:val="both"/>
         <w:rPr>
-          <w:rFonts w:hint="eastAsia"/>
           <w:iCs/>
         </w:rPr>
       </w:pPr>
@@ -2603,25 +2637,176 @@
         <w:rPr>
           <w:iCs/>
         </w:rPr>
-        <w:t xml:space="preserve"> matriks output weight, sesuai dengan </w:t>
-      </w:r>
-      <w:r>
-        <w:rPr>
-          <w:iCs/>
-        </w:rPr>
-        <w:t xml:space="preserve">persamaan </w:t>
+        <w:t xml:space="preserve"> matriks </w:t>
+      </w:r>
+      <w:r>
+        <w:rPr>
+          <w:i/>
+        </w:rPr>
+        <w:t>output weight</w:t>
+      </w:r>
+      <w:r>
+        <w:rPr>
+          <w:iCs/>
+        </w:rPr>
+        <w:t xml:space="preserve">, sesuai dengan </w:t>
+      </w:r>
+      <w:r>
+        <w:rPr>
+          <w:iCs/>
+        </w:rPr>
+        <w:t>persamaan 2.1:</w:t>
       </w:r>
     </w:p>
     <w:p>
       <w:pPr>
-        <w:pStyle w:val="Heading1"/>
-      </w:pPr>
-      <w:r>
-        <w:t>Penelitian Terdahulu</w:t>
-      </w:r>
+        <w:spacing w:before="240"/>
+        <w:rPr>
+          <w:iCs/>
+        </w:rPr>
+      </w:pPr>
+      <m:oMathPara>
+        <m:oMath>
+          <m:r>
+            <w:rPr>
+              <w:rFonts w:ascii="Cambria Math" w:hAnsi="Cambria Math"/>
+            </w:rPr>
+            <m:t>β=</m:t>
+          </m:r>
+          <m:sSup>
+            <m:sSupPr>
+              <m:ctrlPr>
+                <w:rPr>
+                  <w:rFonts w:ascii="Cambria Math" w:hAnsi="Cambria Math"/>
+                  <w:i/>
+                  <w:iCs/>
+                </w:rPr>
+              </m:ctrlPr>
+            </m:sSupPr>
+            <m:e>
+              <m:r>
+                <w:rPr>
+                  <w:rFonts w:ascii="Cambria Math" w:hAnsi="Cambria Math"/>
+                </w:rPr>
+                <m:t>H</m:t>
+              </m:r>
+            </m:e>
+            <m:sup>
+              <m:r>
+                <w:rPr>
+                  <w:rFonts w:ascii="Cambria Math" w:hAnsi="Cambria Math"/>
+                </w:rPr>
+                <m:t>†</m:t>
+              </m:r>
+            </m:sup>
+          </m:sSup>
+          <m:r>
+            <w:rPr>
+              <w:rFonts w:ascii="Cambria Math" w:hAnsi="Cambria Math"/>
+            </w:rPr>
+            <m:t>T</m:t>
+          </m:r>
+        </m:oMath>
+      </m:oMathPara>
     </w:p>
     <w:p>
       <w:pPr>
+        <w:pStyle w:val="ListParagraph"/>
+        <w:spacing w:before="240"/>
+        <w:ind w:left="1080"/>
+        <w:jc w:val="both"/>
+        <w:rPr>
+          <w:iCs/>
+        </w:rPr>
+      </w:pPr>
+      <w:r>
+        <w:rPr>
+          <w:iCs/>
+        </w:rPr>
+        <w:t xml:space="preserve">di mana </w:t>
+      </w:r>
+      <m:oMath>
+        <m:r>
+          <w:rPr>
+            <w:rFonts w:ascii="Cambria Math" w:hAnsi="Cambria Math"/>
+          </w:rPr>
+          <m:t>β</m:t>
+        </m:r>
+      </m:oMath>
+      <w:r>
+        <w:rPr>
+          <w:iCs/>
+        </w:rPr>
+        <w:t xml:space="preserve"> merupakan ..., </w:t>
+      </w:r>
+      <m:oMath>
+        <m:r>
+          <w:rPr>
+            <w:rFonts w:ascii="Cambria Math" w:hAnsi="Cambria Math"/>
+          </w:rPr>
+          <m:t>T</m:t>
+        </m:r>
+      </m:oMath>
+      <w:r>
+        <w:rPr>
+          <w:iCs/>
+        </w:rPr>
+        <w:t xml:space="preserve"> merupakan ..., dan </w:t>
+      </w:r>
+      <m:oMath>
+        <m:sSup>
+          <m:sSupPr>
+            <m:ctrlPr>
+              <w:rPr>
+                <w:rFonts w:ascii="Cambria Math" w:hAnsi="Cambria Math"/>
+                <w:i/>
+                <w:iCs/>
+              </w:rPr>
+            </m:ctrlPr>
+          </m:sSupPr>
+          <m:e>
+            <m:r>
+              <w:rPr>
+                <w:rFonts w:ascii="Cambria Math" w:hAnsi="Cambria Math"/>
+              </w:rPr>
+              <m:t>H</m:t>
+            </m:r>
+          </m:e>
+          <m:sup>
+            <m:r>
+              <w:rPr>
+                <w:rFonts w:ascii="Cambria Math" w:hAnsi="Cambria Math"/>
+              </w:rPr>
+              <m:t>†</m:t>
+            </m:r>
+          </m:sup>
+        </m:sSup>
+      </m:oMath>
+      <w:r>
+        <w:rPr>
+          <w:iCs/>
+        </w:rPr>
+        <w:t xml:space="preserve"> merupakan </w:t>
+      </w:r>
+      <w:r>
+        <w:rPr>
+          <w:iCs/>
+        </w:rPr>
+        <w:t>...</w:t>
+      </w:r>
+      <w:bookmarkStart w:id="0" w:name="_GoBack"/>
+      <w:bookmarkEnd w:id="0"/>
+    </w:p>
+    <w:p>
+      <w:pPr>
+        <w:pStyle w:val="Heading1"/>
+      </w:pPr>
+      <w:r>
+        <w:t>Penelitian Terdahulu</w:t>
+      </w:r>
+    </w:p>
+    <w:p>
+      <w:pPr>
         <w:spacing w:after="240"/>
         <w:jc w:val="both"/>
       </w:pPr>
@@ -2666,7 +2851,11 @@
         <w:t>Artificial neural network</w:t>
       </w:r>
       <w:r>
-        <w:t xml:space="preserve"> yang digunakan berupa </w:t>
+        <w:t xml:space="preserve"> yang digunakan </w:t>
+      </w:r>
+      <w:r>
+        <w:lastRenderedPageBreak/>
+        <w:t xml:space="preserve">berupa </w:t>
       </w:r>
       <w:r>
         <w:rPr>
@@ -2728,11 +2917,7 @@
         <w:t xml:space="preserve">. </w:t>
       </w:r>
       <w:r>
-        <w:t xml:space="preserve">Pengujian </w:t>
-      </w:r>
-      <w:r>
-        <w:lastRenderedPageBreak/>
-        <w:t xml:space="preserve">dilakukan terhadap 10 sampel, di mana nilai </w:t>
+        <w:t xml:space="preserve">Pengujian dilakukan terhadap 10 sampel, di mana nilai </w:t>
       </w:r>
       <w:r>
         <w:rPr>
@@ -3250,6 +3435,7 @@
           </w:p>
           <w:p>
             <w:r>
+              <w:lastRenderedPageBreak/>
               <w:t>Based on BP Neural Network</w:t>
             </w:r>
           </w:p>
@@ -3264,10 +3450,15 @@
                 <w:i/>
                 <w:iCs/>
               </w:rPr>
+              <w:lastRenderedPageBreak/>
               <w:t>Error rate</w:t>
             </w:r>
             <w:r>
-              <w:t xml:space="preserve"> semakin mendekati 0 untuk setiap pengulangan</w:t>
+              <w:t xml:space="preserve"> semakin </w:t>
+            </w:r>
+            <w:r>
+              <w:lastRenderedPageBreak/>
+              <w:t>mendekati 0 untuk setiap pengulangan</w:t>
             </w:r>
           </w:p>
         </w:tc>
@@ -3504,7 +3695,7 @@
           <w:rPr>
             <w:noProof/>
           </w:rPr>
-          <w:t>10</w:t>
+          <w:t>15</w:t>
         </w:r>
         <w:r>
           <w:rPr>
@@ -5927,8 +6118,9 @@
     <w:panose1 w:val="020B0502040204020203"/>
     <w:charset w:val="00"/>
     <w:family w:val="swiss"/>
+    <w:notTrueType/>
     <w:pitch w:val="variable"/>
-    <w:sig w:usb0="E4002EFF" w:usb1="C000E47F" w:usb2="00000009" w:usb3="00000000" w:csb0="000001FF" w:csb1="00000000"/>
+    <w:sig w:usb0="00000003" w:usb1="00000000" w:usb2="00000000" w:usb3="00000000" w:csb0="00000001" w:csb1="00000000"/>
   </w:font>
   <w:font w:name="Cambria Math">
     <w:panose1 w:val="02040503050406030204"/>
@@ -5965,6 +6157,8 @@
     <w:rsidRoot w:val="00A607A8"/>
     <w:rsid w:val="0040794A"/>
     <w:rsid w:val="00A607A8"/>
+    <w:rsid w:val="00DB28C2"/>
+    <w:rsid w:val="00F42458"/>
   </w:rsids>
   <m:mathPr>
     <m:mathFont m:val="Cambria Math"/>
@@ -6413,7 +6607,7 @@
     <w:basedOn w:val="DefaultParagraphFont"/>
     <w:uiPriority w:val="99"/>
     <w:semiHidden/>
-    <w:rsid w:val="00A607A8"/>
+    <w:rsid w:val="00DB28C2"/>
     <w:rPr>
       <w:color w:val="808080"/>
     </w:rPr>
@@ -6694,7 +6888,7 @@
 </file>
 
 <file path=customXml/itemProps1.xml><?xml version="1.0" encoding="utf-8"?>
-<ds:datastoreItem xmlns:ds="http://schemas.openxmlformats.org/officeDocument/2006/customXml" ds:itemID="{5F7811EE-4D74-41E0-A1D6-1821F953AD94}">
+<ds:datastoreItem xmlns:ds="http://schemas.openxmlformats.org/officeDocument/2006/customXml" ds:itemID="{DDA96529-BEE2-4FA4-94AA-D36218538708}">
   <ds:schemaRefs>
     <ds:schemaRef ds:uri="http://schemas.openxmlformats.org/officeDocument/2006/bibliography"/>
   </ds:schemaRefs>

</xml_diff>